<commit_message>
2 UC mit Datentabelle und diagrammen fertig
</commit_message>
<xml_diff>
--- a/Word Dateien/UC_manage_address_book.docx
+++ b/Word Dateien/UC_manage_address_book.docx
@@ -52,7 +52,7 @@
         <w:rPr>
           <w:sz w:val="28"/>
         </w:rPr>
-        <w:t>Version 1.0</w:t>
+        <w:t>Version 1.1</w:t>
       </w:r>
     </w:p>
     <w:p/>
@@ -202,7 +202,10 @@
               <w:pStyle w:val="Tabletext"/>
             </w:pPr>
             <w:r>
-              <w:t>17/Oct/2013</w:t>
+              <w:t>17</w:t>
+            </w:r>
+            <w:r>
+              <w:t>/Oct/2013</w:t>
             </w:r>
           </w:p>
         </w:tc>
@@ -255,6 +258,9 @@
             <w:pPr>
               <w:pStyle w:val="Tabletext"/>
             </w:pPr>
+            <w:r>
+              <w:t>22/Oct/2013</w:t>
+            </w:r>
           </w:p>
         </w:tc>
         <w:tc>
@@ -265,6 +271,9 @@
             <w:pPr>
               <w:pStyle w:val="Tabletext"/>
             </w:pPr>
+            <w:r>
+              <w:t>1.1</w:t>
+            </w:r>
           </w:p>
         </w:tc>
         <w:tc>
@@ -275,6 +284,25 @@
             <w:pPr>
               <w:pStyle w:val="Tabletext"/>
             </w:pPr>
+            <w:r>
+              <w:t>Updated diagrams</w:t>
+            </w:r>
+          </w:p>
+          <w:p>
+            <w:pPr>
+              <w:pStyle w:val="Tabletext"/>
+            </w:pPr>
+            <w:r>
+              <w:t>Inserted Cucumber code</w:t>
+            </w:r>
+          </w:p>
+          <w:p>
+            <w:pPr>
+              <w:pStyle w:val="Tabletext"/>
+            </w:pPr>
+            <w:r>
+              <w:t>Added Mockups</w:t>
+            </w:r>
           </w:p>
         </w:tc>
         <w:tc>
@@ -285,6 +313,9 @@
             <w:pPr>
               <w:pStyle w:val="Tabletext"/>
             </w:pPr>
+            <w:r>
+              <w:t>Storm Cloud development</w:t>
+            </w:r>
           </w:p>
         </w:tc>
       </w:tr>
@@ -1848,90 +1879,840 @@
         <w:t xml:space="preserve">This Use-Case describes how a user can manage his personal address book. </w:t>
       </w:r>
       <w:r>
-        <w:t>The user has the possibility</w:t>
-      </w:r>
-      <w:r>
-        <w:t xml:space="preserve"> to</w:t>
-      </w:r>
-      <w:r>
-        <w:t xml:space="preserve"> </w:t>
-      </w:r>
-      <w:r>
-        <w:t xml:space="preserve">view a list </w:t>
-      </w:r>
-      <w:r>
-        <w:t>of his</w:t>
-      </w:r>
-      <w:r>
-        <w:t xml:space="preserve"> contacts</w:t>
-      </w:r>
-      <w:r>
-        <w:t xml:space="preserve">. </w:t>
-      </w:r>
-      <w:r>
-        <w:t xml:space="preserve">Starting from this view the user is </w:t>
-      </w:r>
-      <w:r>
-        <w:t>able to</w:t>
-      </w:r>
-      <w:r>
-        <w:t xml:space="preserve"> view a single entry,</w:t>
-      </w:r>
-      <w:r>
-        <w:t xml:space="preserve"> create a new entry, </w:t>
-      </w:r>
-      <w:r>
-        <w:t>edit</w:t>
-      </w:r>
-      <w:r>
-        <w:t xml:space="preserve"> existing entries or delete old entries.</w:t>
-      </w:r>
-      <w:r>
-        <w:t xml:space="preserve"> </w:t>
+        <w:t>Each user has one address book which cannot be modified. So mange the address book means create, read, update and delete contacts in this address book.</w:t>
+      </w:r>
+      <w:r>
+        <w:t xml:space="preserve"> A contact in the address book is identified by an automatically assigned id. This id is shown to the user, but he has no possibility to modify it. </w:t>
+      </w:r>
+      <w:r>
+        <w:t>A</w:t>
+      </w:r>
+      <w:r>
+        <w:t xml:space="preserve"> contact has a name and </w:t>
+      </w:r>
+      <w:r>
+        <w:t>a picture</w:t>
+      </w:r>
+      <w:r>
+        <w:t>. It is not necessary, that the name is unique.</w:t>
+      </w:r>
+      <w:r>
+        <w:t xml:space="preserve"> Also you have the possibility to define an address consisting of street, house number, zip-code, town name and country. Furthermore it is possible to add a telephone number and </w:t>
+      </w:r>
+      <w:r>
+        <w:t xml:space="preserve">an </w:t>
+      </w:r>
+      <w:r>
+        <w:t>email address.</w:t>
       </w:r>
     </w:p>
     <w:p>
       <w:pPr>
         <w:pStyle w:val="Heading1"/>
+      </w:pPr>
+      <w:r>
+        <w:t>Stored data</w:t>
+      </w:r>
+    </w:p>
+    <w:tbl>
+      <w:tblPr>
+        <w:tblStyle w:val="TableGrid"/>
+        <w:tblW w:w="0" w:type="auto"/>
+        <w:tblLook w:val="04A0" w:firstRow="1" w:lastRow="0" w:firstColumn="1" w:lastColumn="0" w:noHBand="0" w:noVBand="1"/>
+      </w:tblPr>
+      <w:tblGrid>
+        <w:gridCol w:w="1900"/>
+        <w:gridCol w:w="1900"/>
+        <w:gridCol w:w="1900"/>
+        <w:gridCol w:w="1900"/>
+        <w:gridCol w:w="1900"/>
+      </w:tblGrid>
+      <w:tr>
+        <w:tc>
+          <w:tcPr>
+            <w:tcW w:w="1900" w:type="dxa"/>
+          </w:tcPr>
+          <w:p>
+            <w:pPr>
+              <w:pStyle w:val="Tableheader"/>
+            </w:pPr>
+            <w:r>
+              <w:t>Name</w:t>
+            </w:r>
+          </w:p>
+        </w:tc>
+        <w:tc>
+          <w:tcPr>
+            <w:tcW w:w="1900" w:type="dxa"/>
+          </w:tcPr>
+          <w:p>
+            <w:pPr>
+              <w:pStyle w:val="Tableheader"/>
+            </w:pPr>
+            <w:r>
+              <w:t>Auto-assigned</w:t>
+            </w:r>
+          </w:p>
+        </w:tc>
+        <w:tc>
+          <w:tcPr>
+            <w:tcW w:w="1900" w:type="dxa"/>
+          </w:tcPr>
+          <w:p>
+            <w:pPr>
+              <w:pStyle w:val="Tableheader"/>
+            </w:pPr>
+            <w:r>
+              <w:t>Unique</w:t>
+            </w:r>
+          </w:p>
+        </w:tc>
+        <w:tc>
+          <w:tcPr>
+            <w:tcW w:w="1900" w:type="dxa"/>
+          </w:tcPr>
+          <w:p>
+            <w:pPr>
+              <w:pStyle w:val="Tableheader"/>
+            </w:pPr>
+            <w:r>
+              <w:t>Ma</w:t>
+            </w:r>
+            <w:r>
+              <w:t>n</w:t>
+            </w:r>
+            <w:bookmarkStart w:id="6" w:name="_GoBack"/>
+            <w:bookmarkEnd w:id="6"/>
+            <w:r>
+              <w:t>datory</w:t>
+            </w:r>
+          </w:p>
+        </w:tc>
+        <w:tc>
+          <w:tcPr>
+            <w:tcW w:w="1900" w:type="dxa"/>
+          </w:tcPr>
+          <w:p>
+            <w:pPr>
+              <w:pStyle w:val="Tableheader"/>
+            </w:pPr>
+            <w:r>
+              <w:t>Modifiable</w:t>
+            </w:r>
+          </w:p>
+        </w:tc>
+      </w:tr>
+      <w:tr>
+        <w:tc>
+          <w:tcPr>
+            <w:tcW w:w="1900" w:type="dxa"/>
+          </w:tcPr>
+          <w:p>
+            <w:pPr>
+              <w:pStyle w:val="Tabledata"/>
+            </w:pPr>
+            <w:r>
+              <w:t>Id</w:t>
+            </w:r>
+          </w:p>
+        </w:tc>
+        <w:tc>
+          <w:tcPr>
+            <w:tcW w:w="1900" w:type="dxa"/>
+          </w:tcPr>
+          <w:p>
+            <w:pPr>
+              <w:pStyle w:val="Tabledata"/>
+            </w:pPr>
+            <w:r>
+              <w:t>Yes</w:t>
+            </w:r>
+          </w:p>
+        </w:tc>
+        <w:tc>
+          <w:tcPr>
+            <w:tcW w:w="1900" w:type="dxa"/>
+          </w:tcPr>
+          <w:p>
+            <w:pPr>
+              <w:pStyle w:val="Tabledata"/>
+            </w:pPr>
+            <w:r>
+              <w:t>Yes</w:t>
+            </w:r>
+          </w:p>
+        </w:tc>
+        <w:tc>
+          <w:tcPr>
+            <w:tcW w:w="1900" w:type="dxa"/>
+          </w:tcPr>
+          <w:p>
+            <w:pPr>
+              <w:pStyle w:val="Tabledata"/>
+            </w:pPr>
+            <w:r>
+              <w:t>Yes</w:t>
+            </w:r>
+          </w:p>
+        </w:tc>
+        <w:tc>
+          <w:tcPr>
+            <w:tcW w:w="1900" w:type="dxa"/>
+          </w:tcPr>
+          <w:p>
+            <w:pPr>
+              <w:pStyle w:val="Tabledata"/>
+            </w:pPr>
+            <w:r>
+              <w:t>No</w:t>
+            </w:r>
+          </w:p>
+        </w:tc>
+      </w:tr>
+      <w:tr>
+        <w:tc>
+          <w:tcPr>
+            <w:tcW w:w="1900" w:type="dxa"/>
+          </w:tcPr>
+          <w:p>
+            <w:pPr>
+              <w:pStyle w:val="Tabledata"/>
+            </w:pPr>
+            <w:r>
+              <w:t>Name</w:t>
+            </w:r>
+          </w:p>
+        </w:tc>
+        <w:tc>
+          <w:tcPr>
+            <w:tcW w:w="1900" w:type="dxa"/>
+          </w:tcPr>
+          <w:p>
+            <w:pPr>
+              <w:pStyle w:val="Tabledata"/>
+            </w:pPr>
+            <w:r>
+              <w:t>No</w:t>
+            </w:r>
+          </w:p>
+        </w:tc>
+        <w:tc>
+          <w:tcPr>
+            <w:tcW w:w="1900" w:type="dxa"/>
+          </w:tcPr>
+          <w:p>
+            <w:pPr>
+              <w:pStyle w:val="Tabledata"/>
+            </w:pPr>
+            <w:r>
+              <w:t>No</w:t>
+            </w:r>
+          </w:p>
+        </w:tc>
+        <w:tc>
+          <w:tcPr>
+            <w:tcW w:w="1900" w:type="dxa"/>
+          </w:tcPr>
+          <w:p>
+            <w:pPr>
+              <w:pStyle w:val="Tabledata"/>
+            </w:pPr>
+            <w:r>
+              <w:t>Yes</w:t>
+            </w:r>
+          </w:p>
+        </w:tc>
+        <w:tc>
+          <w:tcPr>
+            <w:tcW w:w="1900" w:type="dxa"/>
+          </w:tcPr>
+          <w:p>
+            <w:pPr>
+              <w:pStyle w:val="Tabledata"/>
+            </w:pPr>
+            <w:r>
+              <w:t>Yes</w:t>
+            </w:r>
+          </w:p>
+        </w:tc>
+      </w:tr>
+      <w:tr>
+        <w:tc>
+          <w:tcPr>
+            <w:tcW w:w="1900" w:type="dxa"/>
+          </w:tcPr>
+          <w:p>
+            <w:pPr>
+              <w:pStyle w:val="Tabledata"/>
+            </w:pPr>
+            <w:r>
+              <w:t>Picture</w:t>
+            </w:r>
+          </w:p>
+        </w:tc>
+        <w:tc>
+          <w:tcPr>
+            <w:tcW w:w="1900" w:type="dxa"/>
+          </w:tcPr>
+          <w:p>
+            <w:pPr>
+              <w:pStyle w:val="Tabledata"/>
+            </w:pPr>
+            <w:r>
+              <w:t>No</w:t>
+            </w:r>
+          </w:p>
+        </w:tc>
+        <w:tc>
+          <w:tcPr>
+            <w:tcW w:w="1900" w:type="dxa"/>
+          </w:tcPr>
+          <w:p>
+            <w:pPr>
+              <w:pStyle w:val="Tabledata"/>
+            </w:pPr>
+            <w:r>
+              <w:t>No</w:t>
+            </w:r>
+          </w:p>
+        </w:tc>
+        <w:tc>
+          <w:tcPr>
+            <w:tcW w:w="1900" w:type="dxa"/>
+          </w:tcPr>
+          <w:p>
+            <w:pPr>
+              <w:pStyle w:val="Tabledata"/>
+            </w:pPr>
+            <w:r>
+              <w:t>No</w:t>
+            </w:r>
+          </w:p>
+        </w:tc>
+        <w:tc>
+          <w:tcPr>
+            <w:tcW w:w="1900" w:type="dxa"/>
+          </w:tcPr>
+          <w:p>
+            <w:pPr>
+              <w:pStyle w:val="Tabledata"/>
+            </w:pPr>
+            <w:r>
+              <w:t>Yes</w:t>
+            </w:r>
+          </w:p>
+        </w:tc>
+      </w:tr>
+      <w:tr>
+        <w:tc>
+          <w:tcPr>
+            <w:tcW w:w="1900" w:type="dxa"/>
+          </w:tcPr>
+          <w:p>
+            <w:pPr>
+              <w:pStyle w:val="Tabledata"/>
+            </w:pPr>
+            <w:r>
+              <w:t>Street</w:t>
+            </w:r>
+          </w:p>
+        </w:tc>
+        <w:tc>
+          <w:tcPr>
+            <w:tcW w:w="1900" w:type="dxa"/>
+          </w:tcPr>
+          <w:p>
+            <w:pPr>
+              <w:pStyle w:val="Tabledata"/>
+            </w:pPr>
+            <w:r>
+              <w:t>No</w:t>
+            </w:r>
+          </w:p>
+        </w:tc>
+        <w:tc>
+          <w:tcPr>
+            <w:tcW w:w="1900" w:type="dxa"/>
+          </w:tcPr>
+          <w:p>
+            <w:pPr>
+              <w:pStyle w:val="Tabledata"/>
+            </w:pPr>
+            <w:r>
+              <w:t>No</w:t>
+            </w:r>
+          </w:p>
+        </w:tc>
+        <w:tc>
+          <w:tcPr>
+            <w:tcW w:w="1900" w:type="dxa"/>
+          </w:tcPr>
+          <w:p>
+            <w:pPr>
+              <w:pStyle w:val="Tabledata"/>
+            </w:pPr>
+            <w:r>
+              <w:t>No</w:t>
+            </w:r>
+          </w:p>
+        </w:tc>
+        <w:tc>
+          <w:tcPr>
+            <w:tcW w:w="1900" w:type="dxa"/>
+          </w:tcPr>
+          <w:p>
+            <w:pPr>
+              <w:pStyle w:val="Tabledata"/>
+            </w:pPr>
+            <w:r>
+              <w:t>Yes</w:t>
+            </w:r>
+          </w:p>
+        </w:tc>
+      </w:tr>
+      <w:tr>
+        <w:tc>
+          <w:tcPr>
+            <w:tcW w:w="1900" w:type="dxa"/>
+          </w:tcPr>
+          <w:p>
+            <w:pPr>
+              <w:pStyle w:val="Tabledata"/>
+            </w:pPr>
+            <w:r>
+              <w:t>House number</w:t>
+            </w:r>
+          </w:p>
+        </w:tc>
+        <w:tc>
+          <w:tcPr>
+            <w:tcW w:w="1900" w:type="dxa"/>
+          </w:tcPr>
+          <w:p>
+            <w:pPr>
+              <w:pStyle w:val="Tabledata"/>
+            </w:pPr>
+            <w:r>
+              <w:t>No</w:t>
+            </w:r>
+          </w:p>
+        </w:tc>
+        <w:tc>
+          <w:tcPr>
+            <w:tcW w:w="1900" w:type="dxa"/>
+          </w:tcPr>
+          <w:p>
+            <w:pPr>
+              <w:pStyle w:val="Tabledata"/>
+            </w:pPr>
+            <w:r>
+              <w:t>No</w:t>
+            </w:r>
+          </w:p>
+        </w:tc>
+        <w:tc>
+          <w:tcPr>
+            <w:tcW w:w="1900" w:type="dxa"/>
+          </w:tcPr>
+          <w:p>
+            <w:pPr>
+              <w:pStyle w:val="Tabledata"/>
+            </w:pPr>
+            <w:r>
+              <w:t>No</w:t>
+            </w:r>
+          </w:p>
+        </w:tc>
+        <w:tc>
+          <w:tcPr>
+            <w:tcW w:w="1900" w:type="dxa"/>
+          </w:tcPr>
+          <w:p>
+            <w:pPr>
+              <w:pStyle w:val="Tabledata"/>
+            </w:pPr>
+            <w:r>
+              <w:t>Yes</w:t>
+            </w:r>
+          </w:p>
+        </w:tc>
+      </w:tr>
+      <w:tr>
+        <w:tc>
+          <w:tcPr>
+            <w:tcW w:w="1900" w:type="dxa"/>
+          </w:tcPr>
+          <w:p>
+            <w:pPr>
+              <w:pStyle w:val="Tabledata"/>
+            </w:pPr>
+            <w:r>
+              <w:t>Zip-code</w:t>
+            </w:r>
+          </w:p>
+        </w:tc>
+        <w:tc>
+          <w:tcPr>
+            <w:tcW w:w="1900" w:type="dxa"/>
+          </w:tcPr>
+          <w:p>
+            <w:pPr>
+              <w:pStyle w:val="Tabledata"/>
+            </w:pPr>
+            <w:r>
+              <w:t>No</w:t>
+            </w:r>
+          </w:p>
+        </w:tc>
+        <w:tc>
+          <w:tcPr>
+            <w:tcW w:w="1900" w:type="dxa"/>
+          </w:tcPr>
+          <w:p>
+            <w:pPr>
+              <w:pStyle w:val="Tabledata"/>
+            </w:pPr>
+            <w:r>
+              <w:t>No</w:t>
+            </w:r>
+          </w:p>
+        </w:tc>
+        <w:tc>
+          <w:tcPr>
+            <w:tcW w:w="1900" w:type="dxa"/>
+          </w:tcPr>
+          <w:p>
+            <w:pPr>
+              <w:pStyle w:val="Tabledata"/>
+            </w:pPr>
+            <w:r>
+              <w:t>No</w:t>
+            </w:r>
+          </w:p>
+        </w:tc>
+        <w:tc>
+          <w:tcPr>
+            <w:tcW w:w="1900" w:type="dxa"/>
+          </w:tcPr>
+          <w:p>
+            <w:pPr>
+              <w:pStyle w:val="Tabledata"/>
+            </w:pPr>
+            <w:r>
+              <w:t>Yes</w:t>
+            </w:r>
+          </w:p>
+        </w:tc>
+      </w:tr>
+      <w:tr>
+        <w:tc>
+          <w:tcPr>
+            <w:tcW w:w="1900" w:type="dxa"/>
+          </w:tcPr>
+          <w:p>
+            <w:pPr>
+              <w:pStyle w:val="Tabledata"/>
+            </w:pPr>
+            <w:r>
+              <w:t>Town name</w:t>
+            </w:r>
+          </w:p>
+        </w:tc>
+        <w:tc>
+          <w:tcPr>
+            <w:tcW w:w="1900" w:type="dxa"/>
+          </w:tcPr>
+          <w:p>
+            <w:pPr>
+              <w:pStyle w:val="Tabledata"/>
+            </w:pPr>
+            <w:r>
+              <w:t>No</w:t>
+            </w:r>
+          </w:p>
+        </w:tc>
+        <w:tc>
+          <w:tcPr>
+            <w:tcW w:w="1900" w:type="dxa"/>
+          </w:tcPr>
+          <w:p>
+            <w:pPr>
+              <w:pStyle w:val="Tabledata"/>
+            </w:pPr>
+            <w:r>
+              <w:t>No</w:t>
+            </w:r>
+          </w:p>
+        </w:tc>
+        <w:tc>
+          <w:tcPr>
+            <w:tcW w:w="1900" w:type="dxa"/>
+          </w:tcPr>
+          <w:p>
+            <w:pPr>
+              <w:pStyle w:val="Tabledata"/>
+            </w:pPr>
+            <w:r>
+              <w:t>No</w:t>
+            </w:r>
+          </w:p>
+        </w:tc>
+        <w:tc>
+          <w:tcPr>
+            <w:tcW w:w="1900" w:type="dxa"/>
+          </w:tcPr>
+          <w:p>
+            <w:pPr>
+              <w:pStyle w:val="Tabledata"/>
+            </w:pPr>
+            <w:r>
+              <w:t>Yes</w:t>
+            </w:r>
+          </w:p>
+        </w:tc>
+      </w:tr>
+      <w:tr>
+        <w:tc>
+          <w:tcPr>
+            <w:tcW w:w="1900" w:type="dxa"/>
+          </w:tcPr>
+          <w:p>
+            <w:pPr>
+              <w:pStyle w:val="Tabledata"/>
+            </w:pPr>
+            <w:r>
+              <w:t>Country</w:t>
+            </w:r>
+          </w:p>
+        </w:tc>
+        <w:tc>
+          <w:tcPr>
+            <w:tcW w:w="1900" w:type="dxa"/>
+          </w:tcPr>
+          <w:p>
+            <w:pPr>
+              <w:pStyle w:val="Tabledata"/>
+            </w:pPr>
+            <w:r>
+              <w:t>No</w:t>
+            </w:r>
+          </w:p>
+        </w:tc>
+        <w:tc>
+          <w:tcPr>
+            <w:tcW w:w="1900" w:type="dxa"/>
+          </w:tcPr>
+          <w:p>
+            <w:pPr>
+              <w:pStyle w:val="Tabledata"/>
+            </w:pPr>
+            <w:r>
+              <w:t>No</w:t>
+            </w:r>
+          </w:p>
+        </w:tc>
+        <w:tc>
+          <w:tcPr>
+            <w:tcW w:w="1900" w:type="dxa"/>
+          </w:tcPr>
+          <w:p>
+            <w:pPr>
+              <w:pStyle w:val="Tabledata"/>
+            </w:pPr>
+            <w:r>
+              <w:t>No</w:t>
+            </w:r>
+          </w:p>
+        </w:tc>
+        <w:tc>
+          <w:tcPr>
+            <w:tcW w:w="1900" w:type="dxa"/>
+          </w:tcPr>
+          <w:p>
+            <w:pPr>
+              <w:pStyle w:val="Tabledata"/>
+            </w:pPr>
+            <w:r>
+              <w:t>Yes</w:t>
+            </w:r>
+          </w:p>
+        </w:tc>
+      </w:tr>
+      <w:tr>
+        <w:tc>
+          <w:tcPr>
+            <w:tcW w:w="1900" w:type="dxa"/>
+          </w:tcPr>
+          <w:p>
+            <w:pPr>
+              <w:pStyle w:val="Tabledata"/>
+            </w:pPr>
+            <w:r>
+              <w:t>Telephone nr.</w:t>
+            </w:r>
+          </w:p>
+        </w:tc>
+        <w:tc>
+          <w:tcPr>
+            <w:tcW w:w="1900" w:type="dxa"/>
+          </w:tcPr>
+          <w:p>
+            <w:pPr>
+              <w:pStyle w:val="Tabledata"/>
+            </w:pPr>
+            <w:r>
+              <w:t>No</w:t>
+            </w:r>
+          </w:p>
+        </w:tc>
+        <w:tc>
+          <w:tcPr>
+            <w:tcW w:w="1900" w:type="dxa"/>
+          </w:tcPr>
+          <w:p>
+            <w:pPr>
+              <w:pStyle w:val="Tabledata"/>
+            </w:pPr>
+            <w:r>
+              <w:t>No</w:t>
+            </w:r>
+          </w:p>
+        </w:tc>
+        <w:tc>
+          <w:tcPr>
+            <w:tcW w:w="1900" w:type="dxa"/>
+          </w:tcPr>
+          <w:p>
+            <w:pPr>
+              <w:pStyle w:val="Tabledata"/>
+            </w:pPr>
+            <w:r>
+              <w:t>No</w:t>
+            </w:r>
+          </w:p>
+        </w:tc>
+        <w:tc>
+          <w:tcPr>
+            <w:tcW w:w="1900" w:type="dxa"/>
+          </w:tcPr>
+          <w:p>
+            <w:pPr>
+              <w:pStyle w:val="Tabledata"/>
+            </w:pPr>
+            <w:r>
+              <w:t>Yes</w:t>
+            </w:r>
+          </w:p>
+        </w:tc>
+      </w:tr>
+      <w:tr>
+        <w:tc>
+          <w:tcPr>
+            <w:tcW w:w="1900" w:type="dxa"/>
+          </w:tcPr>
+          <w:p>
+            <w:pPr>
+              <w:pStyle w:val="Tabledata"/>
+            </w:pPr>
+            <w:r>
+              <w:t>Email</w:t>
+            </w:r>
+          </w:p>
+        </w:tc>
+        <w:tc>
+          <w:tcPr>
+            <w:tcW w:w="1900" w:type="dxa"/>
+          </w:tcPr>
+          <w:p>
+            <w:pPr>
+              <w:pStyle w:val="Tabledata"/>
+            </w:pPr>
+            <w:r>
+              <w:t>No</w:t>
+            </w:r>
+          </w:p>
+        </w:tc>
+        <w:tc>
+          <w:tcPr>
+            <w:tcW w:w="1900" w:type="dxa"/>
+          </w:tcPr>
+          <w:p>
+            <w:pPr>
+              <w:pStyle w:val="Tabledata"/>
+            </w:pPr>
+            <w:r>
+              <w:t>No</w:t>
+            </w:r>
+          </w:p>
+        </w:tc>
+        <w:tc>
+          <w:tcPr>
+            <w:tcW w:w="1900" w:type="dxa"/>
+          </w:tcPr>
+          <w:p>
+            <w:pPr>
+              <w:pStyle w:val="Tabledata"/>
+            </w:pPr>
+            <w:r>
+              <w:t>No</w:t>
+            </w:r>
+          </w:p>
+        </w:tc>
+        <w:tc>
+          <w:tcPr>
+            <w:tcW w:w="1900" w:type="dxa"/>
+          </w:tcPr>
+          <w:p>
+            <w:pPr>
+              <w:pStyle w:val="Tabledata"/>
+            </w:pPr>
+            <w:r>
+              <w:t>Yes</w:t>
+            </w:r>
+          </w:p>
+        </w:tc>
+      </w:tr>
+    </w:tbl>
+    <w:p>
+      <w:pPr>
+        <w:pStyle w:val="Text"/>
+      </w:pPr>
+    </w:p>
+    <w:p>
+      <w:pPr>
+        <w:pStyle w:val="Heading1"/>
         <w:widowControl/>
       </w:pPr>
-      <w:bookmarkStart w:id="6" w:name="_Toc423410239"/>
-      <w:bookmarkStart w:id="7" w:name="_Toc425054505"/>
-      <w:bookmarkStart w:id="8" w:name="_Toc369791476"/>
-      <w:r>
+      <w:bookmarkStart w:id="7" w:name="_Toc423410239"/>
+      <w:bookmarkStart w:id="8" w:name="_Toc425054505"/>
+      <w:bookmarkStart w:id="9" w:name="_Toc369791476"/>
+      <w:r>
+        <w:lastRenderedPageBreak/>
         <w:t>Flow of Events</w:t>
       </w:r>
-      <w:bookmarkEnd w:id="6"/>
       <w:bookmarkEnd w:id="7"/>
       <w:bookmarkEnd w:id="8"/>
+      <w:bookmarkEnd w:id="9"/>
     </w:p>
     <w:p>
       <w:pPr>
         <w:pStyle w:val="Heading2"/>
         <w:widowControl/>
       </w:pPr>
-      <w:bookmarkStart w:id="9" w:name="_Toc423410240"/>
-      <w:bookmarkStart w:id="10" w:name="_Toc425054506"/>
-      <w:bookmarkStart w:id="11" w:name="_Toc369791477"/>
+      <w:bookmarkStart w:id="10" w:name="_Toc423410240"/>
+      <w:bookmarkStart w:id="11" w:name="_Toc425054506"/>
+      <w:bookmarkStart w:id="12" w:name="_Toc369791477"/>
       <w:r>
         <w:t>Screen</w:t>
       </w:r>
       <w:r>
         <w:t xml:space="preserve"> Flow</w:t>
       </w:r>
-      <w:bookmarkEnd w:id="9"/>
       <w:bookmarkEnd w:id="10"/>
       <w:bookmarkEnd w:id="11"/>
+      <w:bookmarkEnd w:id="12"/>
       <w:r>
         <w:t xml:space="preserve"> </w:t>
-      </w:r>
-    </w:p>
-    <w:p>
-      <w:pPr>
-        <w:pStyle w:val="Text"/>
-      </w:pPr>
-      <w:r>
-        <w:t>The picture shows the screen flow of the CRUD for managing the address book. The functions work on a contact in the address book.</w:t>
       </w:r>
     </w:p>
     <w:p>
@@ -1988,34 +2769,33 @@
         <w:pStyle w:val="Heading2"/>
         <w:widowControl/>
       </w:pPr>
-      <w:bookmarkStart w:id="12" w:name="_Toc423410241"/>
-      <w:bookmarkStart w:id="13" w:name="_Toc425054507"/>
-      <w:bookmarkStart w:id="14" w:name="_Toc369791478"/>
-      <w:r>
-        <w:lastRenderedPageBreak/>
+      <w:bookmarkStart w:id="13" w:name="_Toc423410241"/>
+      <w:bookmarkStart w:id="14" w:name="_Toc425054507"/>
+      <w:bookmarkStart w:id="15" w:name="_Toc369791478"/>
+      <w:r>
         <w:t xml:space="preserve">Use Case </w:t>
       </w:r>
       <w:r>
         <w:t>Flows</w:t>
       </w:r>
-      <w:bookmarkEnd w:id="12"/>
       <w:bookmarkEnd w:id="13"/>
       <w:bookmarkEnd w:id="14"/>
-    </w:p>
-    <w:p>
-      <w:pPr>
-        <w:pStyle w:val="Heading3"/>
-      </w:pPr>
-      <w:bookmarkStart w:id="15" w:name="_Toc369791479"/>
-      <w:r>
-        <w:t>Show all con</w:t>
-      </w:r>
-      <w:r>
-        <w:t>tacts (List View)</w:t>
-      </w:r>
       <w:bookmarkEnd w:id="15"/>
     </w:p>
     <w:p>
+      <w:pPr>
+        <w:pStyle w:val="Heading3"/>
+      </w:pPr>
+      <w:bookmarkStart w:id="16" w:name="_Toc369791479"/>
+      <w:r>
+        <w:t>Show all con</w:t>
+      </w:r>
+      <w:r>
+        <w:t>tacts (List View)</w:t>
+      </w:r>
+      <w:bookmarkEnd w:id="16"/>
+    </w:p>
+    <w:p>
       <w:r>
         <w:rPr>
           <w:noProof/>
@@ -2023,7 +2803,7 @@
         </w:rPr>
         <w:drawing>
           <wp:inline distT="0" distB="0" distL="0" distR="0">
-            <wp:extent cx="3181350" cy="2905125"/>
+            <wp:extent cx="3181350" cy="2238375"/>
             <wp:effectExtent l="0" t="0" r="0" b="9525"/>
             <wp:docPr id="6" name="Picture 6"/>
             <wp:cNvGraphicFramePr>
@@ -2051,7 +2831,7 @@
                   <pic:spPr>
                     <a:xfrm>
                       <a:off x="0" y="0"/>
-                      <a:ext cx="3181350" cy="2905125"/>
+                      <a:ext cx="3181350" cy="2238375"/>
                     </a:xfrm>
                     <a:prstGeom prst="rect">
                       <a:avLst/>
@@ -2068,11 +2848,12 @@
       <w:pPr>
         <w:pStyle w:val="Heading3"/>
       </w:pPr>
-      <w:bookmarkStart w:id="16" w:name="_Toc369791480"/>
-      <w:r>
+      <w:bookmarkStart w:id="17" w:name="_Toc369791480"/>
+      <w:r>
+        <w:lastRenderedPageBreak/>
         <w:t>Show single contact (View Single)</w:t>
       </w:r>
-      <w:bookmarkEnd w:id="16"/>
+      <w:bookmarkEnd w:id="17"/>
     </w:p>
     <w:p>
       <w:r>
@@ -2082,7 +2863,7 @@
         </w:rPr>
         <w:drawing>
           <wp:inline distT="0" distB="0" distL="0" distR="0">
-            <wp:extent cx="3181350" cy="2714625"/>
+            <wp:extent cx="3181350" cy="2143125"/>
             <wp:effectExtent l="0" t="0" r="0" b="9525"/>
             <wp:docPr id="2" name="Picture 2"/>
             <wp:cNvGraphicFramePr>
@@ -2110,7 +2891,7 @@
                   <pic:spPr>
                     <a:xfrm>
                       <a:off x="0" y="0"/>
-                      <a:ext cx="3181350" cy="2714625"/>
+                      <a:ext cx="3181350" cy="2143125"/>
                     </a:xfrm>
                     <a:prstGeom prst="rect">
                       <a:avLst/>
@@ -2127,12 +2908,12 @@
       <w:pPr>
         <w:pStyle w:val="Heading3"/>
       </w:pPr>
-      <w:bookmarkStart w:id="17" w:name="_Toc369791481"/>
+      <w:bookmarkStart w:id="18" w:name="_Toc369791481"/>
       <w:r>
         <w:lastRenderedPageBreak/>
         <w:t>Create new contact (Create)</w:t>
       </w:r>
-      <w:bookmarkEnd w:id="17"/>
+      <w:bookmarkEnd w:id="18"/>
     </w:p>
     <w:p>
       <w:r>
@@ -2142,8 +2923,8 @@
         </w:rPr>
         <w:drawing>
           <wp:inline distT="0" distB="0" distL="0" distR="0">
-            <wp:extent cx="5372100" cy="6238875"/>
-            <wp:effectExtent l="0" t="0" r="0" b="9525"/>
+            <wp:extent cx="4853414" cy="6238875"/>
+            <wp:effectExtent l="0" t="0" r="4445" b="0"/>
             <wp:docPr id="3" name="Picture 3"/>
             <wp:cNvGraphicFramePr>
               <a:graphicFrameLocks xmlns:a="http://schemas.openxmlformats.org/drawingml/2006/main" noChangeAspect="1"/>
@@ -2170,7 +2951,7 @@
                   <pic:spPr>
                     <a:xfrm>
                       <a:off x="0" y="0"/>
-                      <a:ext cx="5372100" cy="6238875"/>
+                      <a:ext cx="4853414" cy="6238875"/>
                     </a:xfrm>
                     <a:prstGeom prst="rect">
                       <a:avLst/>
@@ -2187,12 +2968,12 @@
       <w:pPr>
         <w:pStyle w:val="Heading3"/>
       </w:pPr>
-      <w:bookmarkStart w:id="18" w:name="_Toc369791482"/>
+      <w:bookmarkStart w:id="19" w:name="_Toc369791482"/>
       <w:r>
         <w:lastRenderedPageBreak/>
         <w:t>Edit contact (Edit)</w:t>
       </w:r>
-      <w:bookmarkEnd w:id="18"/>
+      <w:bookmarkEnd w:id="19"/>
     </w:p>
     <w:p>
       <w:r>
@@ -2202,8 +2983,8 @@
         </w:rPr>
         <w:drawing>
           <wp:inline distT="0" distB="0" distL="0" distR="0">
-            <wp:extent cx="5372100" cy="6238875"/>
-            <wp:effectExtent l="0" t="0" r="0" b="9525"/>
+            <wp:extent cx="4853414" cy="6238875"/>
+            <wp:effectExtent l="0" t="0" r="4445" b="0"/>
             <wp:docPr id="4" name="Picture 4"/>
             <wp:cNvGraphicFramePr>
               <a:graphicFrameLocks xmlns:a="http://schemas.openxmlformats.org/drawingml/2006/main" noChangeAspect="1"/>
@@ -2230,7 +3011,7 @@
                   <pic:spPr>
                     <a:xfrm>
                       <a:off x="0" y="0"/>
-                      <a:ext cx="5372100" cy="6238875"/>
+                      <a:ext cx="4853414" cy="6238875"/>
                     </a:xfrm>
                     <a:prstGeom prst="rect">
                       <a:avLst/>
@@ -2247,12 +3028,12 @@
       <w:pPr>
         <w:pStyle w:val="Heading3"/>
       </w:pPr>
-      <w:bookmarkStart w:id="19" w:name="_Toc369791483"/>
+      <w:bookmarkStart w:id="20" w:name="_Toc369791483"/>
       <w:r>
         <w:lastRenderedPageBreak/>
         <w:t>Delete contact (Delete)</w:t>
       </w:r>
-      <w:bookmarkEnd w:id="19"/>
+      <w:bookmarkEnd w:id="20"/>
     </w:p>
     <w:p>
       <w:r>
@@ -2262,8 +3043,8 @@
         </w:rPr>
         <w:drawing>
           <wp:inline distT="0" distB="0" distL="0" distR="0">
-            <wp:extent cx="4038600" cy="5534025"/>
-            <wp:effectExtent l="0" t="0" r="0" b="9525"/>
+            <wp:extent cx="4038600" cy="4924190"/>
+            <wp:effectExtent l="0" t="0" r="0" b="0"/>
             <wp:docPr id="5" name="Picture 5"/>
             <wp:cNvGraphicFramePr>
               <a:graphicFrameLocks xmlns:a="http://schemas.openxmlformats.org/drawingml/2006/main" noChangeAspect="1"/>
@@ -2290,7 +3071,7 @@
                   <pic:spPr>
                     <a:xfrm>
                       <a:off x="0" y="0"/>
-                      <a:ext cx="4038600" cy="5534025"/>
+                      <a:ext cx="4038600" cy="4924190"/>
                     </a:xfrm>
                     <a:prstGeom prst="rect">
                       <a:avLst/>
@@ -2313,9 +3094,9 @@
           <w:sz w:val="32"/>
         </w:rPr>
       </w:pPr>
-      <w:bookmarkStart w:id="20" w:name="_Toc423410251"/>
-      <w:bookmarkStart w:id="21" w:name="_Toc425054510"/>
-      <w:bookmarkStart w:id="22" w:name="_Toc369791484"/>
+      <w:bookmarkStart w:id="21" w:name="_Toc423410251"/>
+      <w:bookmarkStart w:id="22" w:name="_Toc425054510"/>
+      <w:bookmarkStart w:id="23" w:name="_Toc369791484"/>
       <w:r>
         <w:br w:type="page"/>
       </w:r>
@@ -2324,15 +3105,13 @@
       <w:pPr>
         <w:pStyle w:val="Heading1"/>
       </w:pPr>
-      <w:bookmarkStart w:id="23" w:name="_GoBack"/>
-      <w:bookmarkEnd w:id="23"/>
       <w:r>
         <w:lastRenderedPageBreak/>
         <w:t>Special Requirements</w:t>
       </w:r>
-      <w:bookmarkEnd w:id="20"/>
       <w:bookmarkEnd w:id="21"/>
       <w:bookmarkEnd w:id="22"/>
+      <w:bookmarkEnd w:id="23"/>
     </w:p>
     <w:p>
       <w:pPr>
@@ -2372,23 +3151,41 @@
     <w:p>
       <w:pPr>
         <w:pStyle w:val="Text"/>
+        <w:tabs>
+          <w:tab w:val="left" w:pos="1843"/>
+        </w:tabs>
       </w:pPr>
       <w:r>
         <w:t>C</w:t>
       </w:r>
       <w:r>
-        <w:t>reate: The entry to be created does not exist in the database.</w:t>
+        <w:t>reate:</w:t>
+      </w:r>
+      <w:r>
+        <w:tab/>
+      </w:r>
+      <w:r>
+        <w:t>The entry to be created does not exist in the database.</w:t>
       </w:r>
     </w:p>
     <w:p>
       <w:pPr>
         <w:pStyle w:val="Text"/>
+        <w:tabs>
+          <w:tab w:val="left" w:pos="1843"/>
+        </w:tabs>
       </w:pPr>
       <w:r>
         <w:t>Edit</w:t>
       </w:r>
       <w:r>
-        <w:t>/view/delete: The entry has to be found in the database.</w:t>
+        <w:t>/view/delete:</w:t>
+      </w:r>
+      <w:r>
+        <w:tab/>
+      </w:r>
+      <w:r>
+        <w:t>The entry has to be found in the database.</w:t>
       </w:r>
     </w:p>
     <w:p>
@@ -2422,23 +3219,41 @@
     <w:p>
       <w:pPr>
         <w:pStyle w:val="Text"/>
+        <w:tabs>
+          <w:tab w:val="left" w:pos="993"/>
+        </w:tabs>
       </w:pPr>
       <w:r>
         <w:t>C</w:t>
       </w:r>
       <w:r>
-        <w:t>reate: The entry to be created does now exist in the database.</w:t>
+        <w:t>reate:</w:t>
+      </w:r>
+      <w:r>
+        <w:tab/>
+      </w:r>
+      <w:r>
+        <w:t>The entry to be created does now exist in the database.</w:t>
       </w:r>
     </w:p>
     <w:p>
       <w:pPr>
         <w:pStyle w:val="Text"/>
+        <w:tabs>
+          <w:tab w:val="left" w:pos="993"/>
+        </w:tabs>
       </w:pPr>
       <w:r>
         <w:t>Edit</w:t>
       </w:r>
       <w:r>
-        <w:t xml:space="preserve">: The entry </w:t>
+        <w:t>:</w:t>
+      </w:r>
+      <w:r>
+        <w:tab/>
+      </w:r>
+      <w:r>
+        <w:t xml:space="preserve">The entry </w:t>
       </w:r>
       <w:r>
         <w:t>is updated.</w:t>
@@ -2447,12 +3262,21 @@
     <w:p>
       <w:pPr>
         <w:pStyle w:val="Text"/>
+        <w:tabs>
+          <w:tab w:val="left" w:pos="993"/>
+        </w:tabs>
       </w:pPr>
       <w:r>
         <w:t>D</w:t>
       </w:r>
       <w:r>
-        <w:t>elete: The entry is deleted from the database.</w:t>
+        <w:t>elete:</w:t>
+      </w:r>
+      <w:r>
+        <w:tab/>
+      </w:r>
+      <w:r>
+        <w:t>The entry is deleted from the database.</w:t>
       </w:r>
     </w:p>
     <w:p/>
@@ -2657,7 +3481,7 @@
               <w:rStyle w:val="PageNumber"/>
               <w:noProof/>
             </w:rPr>
-            <w:t>3</w:t>
+            <w:t>4</w:t>
           </w:r>
           <w:r>
             <w:rPr>
@@ -2846,7 +3670,7 @@
           </w:r>
           <w:r>
             <w:tab/>
-            <w:t>1.0</w:t>
+            <w:t>1.1</w:t>
           </w:r>
         </w:p>
       </w:tc>
@@ -2879,7 +3703,10 @@
           </w:r>
           <w:r>
             <w:tab/>
-            <w:t>17/Oct/2013</w:t>
+            <w:t>22</w:t>
+          </w:r>
+          <w:r>
+            <w:t>/Oct/2013</w:t>
           </w:r>
         </w:p>
       </w:tc>
@@ -4337,6 +5164,75 @@
       <w:lang w:val="en-US" w:eastAsia="en-US"/>
     </w:rPr>
   </w:style>
+  <w:style w:type="table" w:styleId="TableGrid">
+    <w:name w:val="Table Grid"/>
+    <w:basedOn w:val="TableNormal"/>
+    <w:uiPriority w:val="59"/>
+    <w:rsid w:val="002E68FB"/>
+    <w:tblPr>
+      <w:tblInd w:w="0" w:type="dxa"/>
+      <w:tblBorders>
+        <w:top w:val="single" w:sz="4" w:space="0" w:color="auto"/>
+        <w:left w:val="single" w:sz="4" w:space="0" w:color="auto"/>
+        <w:bottom w:val="single" w:sz="4" w:space="0" w:color="auto"/>
+        <w:right w:val="single" w:sz="4" w:space="0" w:color="auto"/>
+        <w:insideH w:val="single" w:sz="4" w:space="0" w:color="auto"/>
+        <w:insideV w:val="single" w:sz="4" w:space="0" w:color="auto"/>
+      </w:tblBorders>
+      <w:tblCellMar>
+        <w:top w:w="0" w:type="dxa"/>
+        <w:left w:w="108" w:type="dxa"/>
+        <w:bottom w:w="0" w:type="dxa"/>
+        <w:right w:w="108" w:type="dxa"/>
+      </w:tblCellMar>
+    </w:tblPr>
+  </w:style>
+  <w:style w:type="paragraph" w:customStyle="1" w:styleId="Tabledata">
+    <w:name w:val="Table data"/>
+    <w:basedOn w:val="Text"/>
+    <w:link w:val="TabledataChar"/>
+    <w:qFormat/>
+    <w:rsid w:val="008C32DC"/>
+    <w:pPr>
+      <w:spacing w:before="60" w:after="60" w:line="240" w:lineRule="auto"/>
+    </w:pPr>
+  </w:style>
+  <w:style w:type="paragraph" w:customStyle="1" w:styleId="Tableheader">
+    <w:name w:val="Table header"/>
+    <w:basedOn w:val="Tabledata"/>
+    <w:link w:val="TableheaderChar"/>
+    <w:qFormat/>
+    <w:rsid w:val="008C32DC"/>
+    <w:pPr>
+      <w:jc w:val="center"/>
+    </w:pPr>
+    <w:rPr>
+      <w:b/>
+    </w:rPr>
+  </w:style>
+  <w:style w:type="character" w:customStyle="1" w:styleId="TabledataChar">
+    <w:name w:val="Table data Char"/>
+    <w:basedOn w:val="TextChar"/>
+    <w:link w:val="Tabledata"/>
+    <w:rsid w:val="008C32DC"/>
+    <w:rPr>
+      <w:rFonts w:ascii="Arial" w:hAnsi="Arial"/>
+      <w:sz w:val="22"/>
+      <w:lang w:val="en-US" w:eastAsia="en-US"/>
+    </w:rPr>
+  </w:style>
+  <w:style w:type="character" w:customStyle="1" w:styleId="TableheaderChar">
+    <w:name w:val="Table header Char"/>
+    <w:basedOn w:val="TabledataChar"/>
+    <w:link w:val="Tableheader"/>
+    <w:rsid w:val="008C32DC"/>
+    <w:rPr>
+      <w:rFonts w:ascii="Arial" w:hAnsi="Arial"/>
+      <w:b/>
+      <w:sz w:val="22"/>
+      <w:lang w:val="en-US" w:eastAsia="en-US"/>
+    </w:rPr>
+  </w:style>
 </w:styles>
 </file>
 
@@ -5120,6 +6016,75 @@
     <w:rsid w:val="004C7117"/>
     <w:rPr>
       <w:rFonts w:ascii="Arial" w:hAnsi="Arial"/>
+      <w:sz w:val="22"/>
+      <w:lang w:val="en-US" w:eastAsia="en-US"/>
+    </w:rPr>
+  </w:style>
+  <w:style w:type="table" w:styleId="TableGrid">
+    <w:name w:val="Table Grid"/>
+    <w:basedOn w:val="TableNormal"/>
+    <w:uiPriority w:val="59"/>
+    <w:rsid w:val="002E68FB"/>
+    <w:tblPr>
+      <w:tblInd w:w="0" w:type="dxa"/>
+      <w:tblBorders>
+        <w:top w:val="single" w:sz="4" w:space="0" w:color="auto"/>
+        <w:left w:val="single" w:sz="4" w:space="0" w:color="auto"/>
+        <w:bottom w:val="single" w:sz="4" w:space="0" w:color="auto"/>
+        <w:right w:val="single" w:sz="4" w:space="0" w:color="auto"/>
+        <w:insideH w:val="single" w:sz="4" w:space="0" w:color="auto"/>
+        <w:insideV w:val="single" w:sz="4" w:space="0" w:color="auto"/>
+      </w:tblBorders>
+      <w:tblCellMar>
+        <w:top w:w="0" w:type="dxa"/>
+        <w:left w:w="108" w:type="dxa"/>
+        <w:bottom w:w="0" w:type="dxa"/>
+        <w:right w:w="108" w:type="dxa"/>
+      </w:tblCellMar>
+    </w:tblPr>
+  </w:style>
+  <w:style w:type="paragraph" w:customStyle="1" w:styleId="Tabledata">
+    <w:name w:val="Table data"/>
+    <w:basedOn w:val="Text"/>
+    <w:link w:val="TabledataChar"/>
+    <w:qFormat/>
+    <w:rsid w:val="008C32DC"/>
+    <w:pPr>
+      <w:spacing w:before="60" w:after="60" w:line="240" w:lineRule="auto"/>
+    </w:pPr>
+  </w:style>
+  <w:style w:type="paragraph" w:customStyle="1" w:styleId="Tableheader">
+    <w:name w:val="Table header"/>
+    <w:basedOn w:val="Tabledata"/>
+    <w:link w:val="TableheaderChar"/>
+    <w:qFormat/>
+    <w:rsid w:val="008C32DC"/>
+    <w:pPr>
+      <w:jc w:val="center"/>
+    </w:pPr>
+    <w:rPr>
+      <w:b/>
+    </w:rPr>
+  </w:style>
+  <w:style w:type="character" w:customStyle="1" w:styleId="TabledataChar">
+    <w:name w:val="Table data Char"/>
+    <w:basedOn w:val="TextChar"/>
+    <w:link w:val="Tabledata"/>
+    <w:rsid w:val="008C32DC"/>
+    <w:rPr>
+      <w:rFonts w:ascii="Arial" w:hAnsi="Arial"/>
+      <w:sz w:val="22"/>
+      <w:lang w:val="en-US" w:eastAsia="en-US"/>
+    </w:rPr>
+  </w:style>
+  <w:style w:type="character" w:customStyle="1" w:styleId="TableheaderChar">
+    <w:name w:val="Table header Char"/>
+    <w:basedOn w:val="TabledataChar"/>
+    <w:link w:val="Tableheader"/>
+    <w:rsid w:val="008C32DC"/>
+    <w:rPr>
+      <w:rFonts w:ascii="Arial" w:hAnsi="Arial"/>
+      <w:b/>
       <w:sz w:val="22"/>
       <w:lang w:val="en-US" w:eastAsia="en-US"/>
     </w:rPr>

</xml_diff>

<commit_message>
3 UC mit Activity diagram ausgestattett und so weit fertig (cucumber + mockups fehlen noch)
</commit_message>
<xml_diff>
--- a/Word Dateien/UC_manage_address_book.docx
+++ b/Word Dateien/UC_manage_address_book.docx
@@ -28,11 +28,21 @@
         <w:pStyle w:val="Title"/>
         <w:jc w:val="right"/>
       </w:pPr>
-      <w:fldSimple w:instr="title  \* Mergeformat ">
-        <w:r>
-          <w:t>UC: manage address book</w:t>
-        </w:r>
-      </w:fldSimple>
+      <w:r>
+        <w:fldChar w:fldCharType="begin"/>
+      </w:r>
+      <w:r>
+        <w:instrText xml:space="preserve">title  \* Mergeformat </w:instrText>
+      </w:r>
+      <w:r>
+        <w:fldChar w:fldCharType="separate"/>
+      </w:r>
+      <w:r>
+        <w:t>UC: manage address book</w:t>
+      </w:r>
+      <w:r>
+        <w:fldChar w:fldCharType="end"/>
+      </w:r>
     </w:p>
     <w:p>
       <w:pPr>
@@ -1826,11 +1836,22 @@
       <w:r>
         <w:br w:type="page"/>
       </w:r>
-      <w:fldSimple w:instr="title  \* Mergeformat ">
-        <w:r>
-          <w:t>UC: manage address book</w:t>
-        </w:r>
-      </w:fldSimple>
+      <w:r>
+        <w:lastRenderedPageBreak/>
+        <w:fldChar w:fldCharType="begin"/>
+      </w:r>
+      <w:r>
+        <w:instrText xml:space="preserve">title  \* Mergeformat </w:instrText>
+      </w:r>
+      <w:r>
+        <w:fldChar w:fldCharType="separate"/>
+      </w:r>
+      <w:r>
+        <w:t>UC: manage address book</w:t>
+      </w:r>
+      <w:r>
+        <w:fldChar w:fldCharType="end"/>
+      </w:r>
       <w:bookmarkStart w:id="0" w:name="_Toc423410237"/>
       <w:bookmarkStart w:id="1" w:name="_Toc425054503"/>
       <w:r>
@@ -1852,11 +1873,11 @@
       <w:bookmarkStart w:id="3" w:name="_Toc423410238"/>
       <w:bookmarkStart w:id="4" w:name="_Toc425054504"/>
       <w:r>
-        <w:t>Use-Case Name</w:t>
+        <w:t xml:space="preserve">Use-Case </w:t>
       </w:r>
       <w:bookmarkEnd w:id="2"/>
       <w:r>
-        <w:t xml:space="preserve"> </w:t>
+        <w:t>manage address book</w:t>
       </w:r>
     </w:p>
     <w:p>
@@ -1881,37 +1902,21 @@
       <w:r>
         <w:t>Each user has one address book which cannot be modified. So mange the address book means create, read, update and delete contacts in this address book.</w:t>
       </w:r>
-      <w:r>
-        <w:t xml:space="preserve"> A contact in the address book is identified by an automatically assigned id. This id is shown to the user, but he has no possibility to modify it. </w:t>
-      </w:r>
-      <w:r>
-        <w:t>A</w:t>
-      </w:r>
-      <w:r>
-        <w:t xml:space="preserve"> contact has a name and </w:t>
-      </w:r>
-      <w:r>
-        <w:t>a picture</w:t>
-      </w:r>
-      <w:r>
-        <w:t>. It is not necessary, that the name is unique.</w:t>
-      </w:r>
-      <w:r>
-        <w:t xml:space="preserve"> Also you have the possibility to define an address consisting of street, house number, zip-code, town name and country. Furthermore it is possible to add a telephone number and </w:t>
-      </w:r>
-      <w:r>
-        <w:t xml:space="preserve">an </w:t>
-      </w:r>
-      <w:r>
-        <w:t>email address.</w:t>
-      </w:r>
-    </w:p>
-    <w:p>
-      <w:pPr>
-        <w:pStyle w:val="Heading1"/>
+    </w:p>
+    <w:p>
+      <w:pPr>
+        <w:pStyle w:val="Heading2"/>
       </w:pPr>
       <w:r>
         <w:t>Stored data</w:t>
+      </w:r>
+    </w:p>
+    <w:p>
+      <w:pPr>
+        <w:pStyle w:val="Heading3"/>
+      </w:pPr>
+      <w:r>
+        <w:t>Overview</w:t>
       </w:r>
     </w:p>
     <w:tbl>
@@ -1981,8 +1986,6 @@
             <w:r>
               <w:t>n</w:t>
             </w:r>
-            <w:bookmarkStart w:id="6" w:name="_GoBack"/>
-            <w:bookmarkEnd w:id="6"/>
             <w:r>
               <w:t>datory</w:t>
             </w:r>
@@ -2675,8 +2678,21 @@
     </w:tbl>
     <w:p>
       <w:pPr>
+        <w:pStyle w:val="Heading3"/>
+      </w:pPr>
+      <w:r>
+        <w:t>Description</w:t>
+      </w:r>
+    </w:p>
+    <w:p>
+      <w:pPr>
         <w:pStyle w:val="Text"/>
       </w:pPr>
+      <w:r>
+        <w:t>A contact in the address book is identified by an automatically assigned id. This id is shown to the user, but he has no possibility to modify it. A contact has a name and a picture. It is not necessary, that the name is unique. Also you have the possibility to define an address consisting of street, house number, zip-code, town name and country. Furthermore it is possible to add a telephone number and an email address.</w:t>
+      </w:r>
+      <w:bookmarkStart w:id="6" w:name="_GoBack"/>
+      <w:bookmarkEnd w:id="6"/>
     </w:p>
     <w:p>
       <w:pPr>
@@ -3413,11 +3429,21 @@
           <w:r>
             <w:fldChar w:fldCharType="end"/>
           </w:r>
-          <w:fldSimple w:instr=" DOCPROPERTY &quot;Company&quot;  \* MERGEFORMAT ">
-            <w:r>
-              <w:t>Storm Cloud Development</w:t>
-            </w:r>
-          </w:fldSimple>
+          <w:r>
+            <w:fldChar w:fldCharType="begin"/>
+          </w:r>
+          <w:r>
+            <w:instrText xml:space="preserve"> DOCPROPERTY "Company"  \* MERGEFORMAT </w:instrText>
+          </w:r>
+          <w:r>
+            <w:fldChar w:fldCharType="separate"/>
+          </w:r>
+          <w:r>
+            <w:t>Storm Cloud Development</w:t>
+          </w:r>
+          <w:r>
+            <w:fldChar w:fldCharType="end"/>
+          </w:r>
           <w:r>
             <w:t xml:space="preserve">, </w:t>
           </w:r>
@@ -3643,11 +3669,21 @@
           <w:tcW w:w="6379" w:type="dxa"/>
         </w:tcPr>
         <w:p>
-          <w:fldSimple w:instr="subject  \* Mergeformat ">
-            <w:r>
-              <w:t>Project CM</w:t>
-            </w:r>
-          </w:fldSimple>
+          <w:r>
+            <w:fldChar w:fldCharType="begin"/>
+          </w:r>
+          <w:r>
+            <w:instrText xml:space="preserve">subject  \* Mergeformat </w:instrText>
+          </w:r>
+          <w:r>
+            <w:fldChar w:fldCharType="separate"/>
+          </w:r>
+          <w:r>
+            <w:t>Project CM</w:t>
+          </w:r>
+          <w:r>
+            <w:fldChar w:fldCharType="end"/>
+          </w:r>
         </w:p>
       </w:tc>
       <w:tc>
@@ -3681,11 +3717,21 @@
           <w:tcW w:w="6379" w:type="dxa"/>
         </w:tcPr>
         <w:p>
-          <w:fldSimple w:instr="title  \* Mergeformat ">
-            <w:r>
-              <w:t>UC: manage address book</w:t>
-            </w:r>
-          </w:fldSimple>
+          <w:r>
+            <w:fldChar w:fldCharType="begin"/>
+          </w:r>
+          <w:r>
+            <w:instrText xml:space="preserve">title  \* Mergeformat </w:instrText>
+          </w:r>
+          <w:r>
+            <w:fldChar w:fldCharType="separate"/>
+          </w:r>
+          <w:r>
+            <w:t>UC: manage address book</w:t>
+          </w:r>
+          <w:r>
+            <w:fldChar w:fldCharType="end"/>
+          </w:r>
         </w:p>
       </w:tc>
       <w:tc>

</xml_diff>